<commit_message>
Update 9/13/2023 7:30PM EST
Update as of 7:30PM EST on 9/13/2023.
</commit_message>
<xml_diff>
--- a/CRIMINAL PREVENTION SECURITY SYSTEMS/20230913 - Global United Defense, Inc. - Criminal Prevention Security Systems - v1.0.1.3.docx
+++ b/CRIMINAL PREVENTION SECURITY SYSTEMS/20230913 - Global United Defense, Inc. - Criminal Prevention Security Systems - v1.0.1.3.docx
@@ -181,7 +181,7 @@
           <w:sz w:val="28"/>
           <w:szCs w:val="28"/>
         </w:rPr>
-        <w:t>9/13/2023 3:13:20 PM</w:t>
+        <w:t>9/13/2023 7:27:51 PM</w:t>
       </w:r>
     </w:p>
     <w:p>
@@ -10944,6 +10944,130 @@
           <w:bCs/>
           <w:color w:val="FF0000"/>
         </w:rPr>
+        <w:t>N</w:t>
+      </w:r>
+      <w:r>
+        <w:rPr>
+          <w:b/>
+          <w:bCs/>
+          <w:color w:val="FF0000"/>
+        </w:rPr>
+        <w:t xml:space="preserve">UCLEAR CASE </w:t>
+      </w:r>
+      <w:proofErr w:type="gramStart"/>
+      <w:r>
+        <w:rPr>
+          <w:b/>
+          <w:bCs/>
+          <w:color w:val="FF0000"/>
+        </w:rPr>
+        <w:t>COERCION</w:t>
+      </w:r>
+      <w:r>
+        <w:rPr>
+          <w:b/>
+          <w:bCs/>
+        </w:rPr>
+        <w:t>;</w:t>
+      </w:r>
+      <w:proofErr w:type="gramEnd"/>
+    </w:p>
+    <w:p>
+      <w:pPr>
+        <w:ind w:left="360"/>
+        <w:jc w:val="both"/>
+        <w:rPr>
+          <w:b/>
+          <w:bCs/>
+        </w:rPr>
+      </w:pPr>
+      <w:r>
+        <w:tab/>
+      </w:r>
+      <w:r>
+        <w:rPr>
+          <w:u w:val="single"/>
+        </w:rPr>
+        <w:t>PREVENTION SECURITY SYSTEM</w:t>
+      </w:r>
+      <w:r>
+        <w:t>:</w:t>
+      </w:r>
+      <w:r>
+        <w:t xml:space="preserve"> </w:t>
+      </w:r>
+      <w:r>
+        <w:rPr>
+          <w:b/>
+          <w:bCs/>
+          <w:color w:val="FF0000"/>
+        </w:rPr>
+        <w:t xml:space="preserve">ANY </w:t>
+      </w:r>
+      <w:r>
+        <w:rPr>
+          <w:b/>
+          <w:bCs/>
+          <w:color w:val="FF0000"/>
+        </w:rPr>
+        <w:t xml:space="preserve">NUCLEAR CASE </w:t>
+      </w:r>
+      <w:proofErr w:type="gramStart"/>
+      <w:r>
+        <w:rPr>
+          <w:b/>
+          <w:bCs/>
+          <w:color w:val="FF0000"/>
+        </w:rPr>
+        <w:t>EDUCATION</w:t>
+      </w:r>
+      <w:r>
+        <w:rPr>
+          <w:b/>
+          <w:bCs/>
+        </w:rPr>
+        <w:t>;</w:t>
+      </w:r>
+      <w:proofErr w:type="gramEnd"/>
+    </w:p>
+    <w:p>
+      <w:pPr>
+        <w:ind w:left="360"/>
+        <w:jc w:val="both"/>
+        <w:rPr>
+          <w:b/>
+          <w:bCs/>
+        </w:rPr>
+      </w:pPr>
+      <w:r>
+        <w:tab/>
+      </w:r>
+      <w:r>
+        <w:rPr>
+          <w:u w:val="single"/>
+        </w:rPr>
+        <w:t>PREVENTION SECURITY SYSTEM</w:t>
+      </w:r>
+      <w:r>
+        <w:t>:</w:t>
+      </w:r>
+      <w:r>
+        <w:t xml:space="preserve"> </w:t>
+      </w:r>
+      <w:r>
+        <w:rPr>
+          <w:b/>
+          <w:bCs/>
+          <w:color w:val="FF0000"/>
+        </w:rPr>
+        <w:t xml:space="preserve">ANY </w:t>
+      </w:r>
+      <w:r>
+        <w:rPr>
+          <w:b/>
+          <w:bCs/>
+          <w:color w:val="FF0000"/>
+        </w:rPr>
         <w:t xml:space="preserve">OFFER OF </w:t>
       </w:r>
       <w:r>
@@ -11512,6 +11636,7 @@
         </w:rPr>
       </w:pPr>
       <w:r>
+        <w:lastRenderedPageBreak/>
         <w:tab/>
       </w:r>
       <w:r>
@@ -11636,6 +11761,1118 @@
         </w:rPr>
       </w:pPr>
       <w:r>
+        <w:tab/>
+      </w:r>
+      <w:r>
+        <w:rPr>
+          <w:u w:val="single"/>
+        </w:rPr>
+        <w:t>PREVENTION SECURITY SYSTEM</w:t>
+      </w:r>
+      <w:r>
+        <w:t>:</w:t>
+      </w:r>
+      <w:r>
+        <w:t xml:space="preserve"> </w:t>
+      </w:r>
+      <w:r>
+        <w:rPr>
+          <w:b/>
+          <w:bCs/>
+          <w:color w:val="FF0000"/>
+        </w:rPr>
+        <w:t xml:space="preserve">ANY </w:t>
+      </w:r>
+      <w:r>
+        <w:rPr>
+          <w:b/>
+          <w:bCs/>
+          <w:color w:val="FF0000"/>
+        </w:rPr>
+        <w:t xml:space="preserve">PSYCHOLOGICAL </w:t>
+      </w:r>
+      <w:proofErr w:type="gramStart"/>
+      <w:r>
+        <w:rPr>
+          <w:b/>
+          <w:bCs/>
+          <w:color w:val="FF0000"/>
+        </w:rPr>
+        <w:t>CRIMINALIZATION</w:t>
+      </w:r>
+      <w:r>
+        <w:rPr>
+          <w:b/>
+          <w:bCs/>
+        </w:rPr>
+        <w:t>;</w:t>
+      </w:r>
+      <w:proofErr w:type="gramEnd"/>
+    </w:p>
+    <w:p>
+      <w:pPr>
+        <w:ind w:left="360"/>
+        <w:jc w:val="both"/>
+        <w:rPr>
+          <w:b/>
+          <w:bCs/>
+        </w:rPr>
+      </w:pPr>
+      <w:r>
+        <w:tab/>
+      </w:r>
+      <w:r>
+        <w:rPr>
+          <w:u w:val="single"/>
+        </w:rPr>
+        <w:t>PREVENTION SECURITY SYSTEM</w:t>
+      </w:r>
+      <w:r>
+        <w:t>:</w:t>
+      </w:r>
+      <w:r>
+        <w:t xml:space="preserve"> </w:t>
+      </w:r>
+      <w:r>
+        <w:rPr>
+          <w:b/>
+          <w:bCs/>
+          <w:color w:val="FF0000"/>
+        </w:rPr>
+        <w:t xml:space="preserve">ANY </w:t>
+      </w:r>
+      <w:r>
+        <w:rPr>
+          <w:b/>
+          <w:bCs/>
+          <w:color w:val="FF0000"/>
+        </w:rPr>
+        <w:t xml:space="preserve">PUBLIC </w:t>
+      </w:r>
+      <w:proofErr w:type="gramStart"/>
+      <w:r>
+        <w:rPr>
+          <w:b/>
+          <w:bCs/>
+          <w:color w:val="FF0000"/>
+        </w:rPr>
+        <w:t>NUDITY</w:t>
+      </w:r>
+      <w:r>
+        <w:rPr>
+          <w:b/>
+          <w:bCs/>
+        </w:rPr>
+        <w:t>;</w:t>
+      </w:r>
+      <w:proofErr w:type="gramEnd"/>
+    </w:p>
+    <w:p>
+      <w:pPr>
+        <w:ind w:left="360"/>
+        <w:jc w:val="both"/>
+        <w:rPr>
+          <w:b/>
+          <w:bCs/>
+        </w:rPr>
+      </w:pPr>
+      <w:r>
+        <w:tab/>
+      </w:r>
+      <w:r>
+        <w:rPr>
+          <w:u w:val="single"/>
+        </w:rPr>
+        <w:t>PREVENTION SECURITY SYSTEM</w:t>
+      </w:r>
+      <w:r>
+        <w:t>:</w:t>
+      </w:r>
+      <w:r>
+        <w:t xml:space="preserve"> </w:t>
+      </w:r>
+      <w:r>
+        <w:rPr>
+          <w:b/>
+          <w:bCs/>
+          <w:color w:val="FF0000"/>
+        </w:rPr>
+        <w:t xml:space="preserve">ANY </w:t>
+      </w:r>
+      <w:proofErr w:type="gramStart"/>
+      <w:r>
+        <w:rPr>
+          <w:b/>
+          <w:bCs/>
+          <w:color w:val="FF0000"/>
+        </w:rPr>
+        <w:t>RIOT</w:t>
+      </w:r>
+      <w:r>
+        <w:rPr>
+          <w:b/>
+          <w:bCs/>
+        </w:rPr>
+        <w:t>;</w:t>
+      </w:r>
+      <w:proofErr w:type="gramEnd"/>
+    </w:p>
+    <w:p>
+      <w:pPr>
+        <w:ind w:left="360"/>
+        <w:jc w:val="both"/>
+        <w:rPr>
+          <w:b/>
+          <w:bCs/>
+        </w:rPr>
+      </w:pPr>
+      <w:r>
+        <w:tab/>
+      </w:r>
+      <w:r>
+        <w:rPr>
+          <w:u w:val="single"/>
+        </w:rPr>
+        <w:t>PREVENTION SECURITY SYSTEM</w:t>
+      </w:r>
+      <w:r>
+        <w:t>:</w:t>
+      </w:r>
+      <w:r>
+        <w:t xml:space="preserve"> </w:t>
+      </w:r>
+      <w:r>
+        <w:rPr>
+          <w:b/>
+          <w:bCs/>
+          <w:color w:val="FF0000"/>
+        </w:rPr>
+        <w:t xml:space="preserve">ANY </w:t>
+      </w:r>
+      <w:proofErr w:type="gramStart"/>
+      <w:r>
+        <w:rPr>
+          <w:b/>
+          <w:bCs/>
+          <w:color w:val="FF0000"/>
+        </w:rPr>
+        <w:t>SECLUSION</w:t>
+      </w:r>
+      <w:r>
+        <w:rPr>
+          <w:b/>
+          <w:bCs/>
+        </w:rPr>
+        <w:t>;</w:t>
+      </w:r>
+      <w:proofErr w:type="gramEnd"/>
+    </w:p>
+    <w:p>
+      <w:pPr>
+        <w:ind w:left="360"/>
+        <w:jc w:val="both"/>
+        <w:rPr>
+          <w:b/>
+          <w:bCs/>
+        </w:rPr>
+      </w:pPr>
+      <w:r>
+        <w:tab/>
+      </w:r>
+      <w:r>
+        <w:rPr>
+          <w:u w:val="single"/>
+        </w:rPr>
+        <w:t>PREVENTION SECURITY SYSTEM</w:t>
+      </w:r>
+      <w:r>
+        <w:t>:</w:t>
+      </w:r>
+      <w:r>
+        <w:t xml:space="preserve"> </w:t>
+      </w:r>
+      <w:r>
+        <w:rPr>
+          <w:b/>
+          <w:bCs/>
+          <w:color w:val="FF0000"/>
+        </w:rPr>
+        <w:t xml:space="preserve">ANY </w:t>
+      </w:r>
+      <w:proofErr w:type="gramStart"/>
+      <w:r>
+        <w:rPr>
+          <w:b/>
+          <w:bCs/>
+          <w:color w:val="FF0000"/>
+        </w:rPr>
+        <w:t>SEDITION</w:t>
+      </w:r>
+      <w:r>
+        <w:rPr>
+          <w:b/>
+          <w:bCs/>
+        </w:rPr>
+        <w:t>;</w:t>
+      </w:r>
+      <w:proofErr w:type="gramEnd"/>
+    </w:p>
+    <w:p>
+      <w:pPr>
+        <w:ind w:left="360"/>
+        <w:jc w:val="both"/>
+        <w:rPr>
+          <w:b/>
+          <w:bCs/>
+        </w:rPr>
+      </w:pPr>
+      <w:r>
+        <w:tab/>
+      </w:r>
+      <w:r>
+        <w:rPr>
+          <w:u w:val="single"/>
+        </w:rPr>
+        <w:t>PREVENTION SECURITY SYSTEM</w:t>
+      </w:r>
+      <w:r>
+        <w:t>:</w:t>
+      </w:r>
+      <w:r>
+        <w:t xml:space="preserve"> </w:t>
+      </w:r>
+      <w:r>
+        <w:rPr>
+          <w:b/>
+          <w:bCs/>
+          <w:color w:val="FF0000"/>
+        </w:rPr>
+        <w:t xml:space="preserve">ANY </w:t>
+      </w:r>
+      <w:r>
+        <w:rPr>
+          <w:b/>
+          <w:bCs/>
+          <w:color w:val="FF0000"/>
+        </w:rPr>
+        <w:t xml:space="preserve">SPLIT </w:t>
+      </w:r>
+      <w:proofErr w:type="gramStart"/>
+      <w:r>
+        <w:rPr>
+          <w:b/>
+          <w:bCs/>
+          <w:color w:val="FF0000"/>
+        </w:rPr>
+        <w:t>TRANSCRIPT</w:t>
+      </w:r>
+      <w:r>
+        <w:rPr>
+          <w:b/>
+          <w:bCs/>
+        </w:rPr>
+        <w:t>;</w:t>
+      </w:r>
+      <w:proofErr w:type="gramEnd"/>
+    </w:p>
+    <w:p>
+      <w:pPr>
+        <w:ind w:left="360"/>
+        <w:jc w:val="both"/>
+        <w:rPr>
+          <w:b/>
+          <w:bCs/>
+        </w:rPr>
+      </w:pPr>
+      <w:r>
+        <w:tab/>
+      </w:r>
+      <w:r>
+        <w:rPr>
+          <w:u w:val="single"/>
+        </w:rPr>
+        <w:t>PREVENTION SECURITY SYSTEM</w:t>
+      </w:r>
+      <w:r>
+        <w:t>:</w:t>
+      </w:r>
+      <w:r>
+        <w:t xml:space="preserve"> </w:t>
+      </w:r>
+      <w:r>
+        <w:rPr>
+          <w:b/>
+          <w:bCs/>
+          <w:color w:val="FF0000"/>
+        </w:rPr>
+        <w:t xml:space="preserve">ANY </w:t>
+      </w:r>
+      <w:proofErr w:type="gramStart"/>
+      <w:r>
+        <w:rPr>
+          <w:b/>
+          <w:bCs/>
+          <w:color w:val="FF0000"/>
+        </w:rPr>
+        <w:t>STALKING</w:t>
+      </w:r>
+      <w:r>
+        <w:rPr>
+          <w:b/>
+          <w:bCs/>
+        </w:rPr>
+        <w:t>;</w:t>
+      </w:r>
+      <w:proofErr w:type="gramEnd"/>
+    </w:p>
+    <w:p>
+      <w:pPr>
+        <w:ind w:left="360"/>
+        <w:jc w:val="both"/>
+        <w:rPr>
+          <w:b/>
+          <w:bCs/>
+        </w:rPr>
+      </w:pPr>
+      <w:r>
+        <w:tab/>
+      </w:r>
+      <w:r>
+        <w:rPr>
+          <w:u w:val="single"/>
+        </w:rPr>
+        <w:t>PREVENTION SECURITY SYSTEM</w:t>
+      </w:r>
+      <w:r>
+        <w:t>:</w:t>
+      </w:r>
+      <w:r>
+        <w:t xml:space="preserve"> </w:t>
+      </w:r>
+      <w:r>
+        <w:rPr>
+          <w:b/>
+          <w:bCs/>
+          <w:color w:val="FF0000"/>
+        </w:rPr>
+        <w:t xml:space="preserve">ANY </w:t>
+      </w:r>
+      <w:r>
+        <w:rPr>
+          <w:b/>
+          <w:bCs/>
+          <w:color w:val="FF0000"/>
+        </w:rPr>
+        <w:t>SARBANES-OXLEY ACT</w:t>
+      </w:r>
+      <w:r>
+        <w:rPr>
+          <w:b/>
+          <w:bCs/>
+          <w:color w:val="FF0000"/>
+        </w:rPr>
+        <w:t xml:space="preserve"> </w:t>
+      </w:r>
+      <w:proofErr w:type="gramStart"/>
+      <w:r>
+        <w:rPr>
+          <w:b/>
+          <w:bCs/>
+          <w:color w:val="FF0000"/>
+        </w:rPr>
+        <w:t>VIOLATION</w:t>
+      </w:r>
+      <w:r>
+        <w:rPr>
+          <w:b/>
+          <w:bCs/>
+        </w:rPr>
+        <w:t>;</w:t>
+      </w:r>
+      <w:proofErr w:type="gramEnd"/>
+    </w:p>
+    <w:p>
+      <w:pPr>
+        <w:ind w:left="360"/>
+        <w:jc w:val="both"/>
+        <w:rPr>
+          <w:b/>
+          <w:bCs/>
+        </w:rPr>
+      </w:pPr>
+      <w:r>
+        <w:tab/>
+      </w:r>
+      <w:r>
+        <w:rPr>
+          <w:u w:val="single"/>
+        </w:rPr>
+        <w:t>PREVENTION SECURITY SYSTEM</w:t>
+      </w:r>
+      <w:r>
+        <w:t>:</w:t>
+      </w:r>
+      <w:r>
+        <w:t xml:space="preserve"> </w:t>
+      </w:r>
+      <w:r>
+        <w:rPr>
+          <w:b/>
+          <w:bCs/>
+          <w:color w:val="FF0000"/>
+        </w:rPr>
+        <w:t xml:space="preserve">ANY </w:t>
+      </w:r>
+      <w:proofErr w:type="gramStart"/>
+      <w:r>
+        <w:rPr>
+          <w:b/>
+          <w:bCs/>
+          <w:color w:val="FF0000"/>
+        </w:rPr>
+        <w:t>SPYING</w:t>
+      </w:r>
+      <w:r>
+        <w:rPr>
+          <w:b/>
+          <w:bCs/>
+        </w:rPr>
+        <w:t>;</w:t>
+      </w:r>
+      <w:proofErr w:type="gramEnd"/>
+    </w:p>
+    <w:p>
+      <w:pPr>
+        <w:ind w:left="360"/>
+        <w:jc w:val="both"/>
+        <w:rPr>
+          <w:b/>
+          <w:bCs/>
+        </w:rPr>
+      </w:pPr>
+      <w:r>
+        <w:tab/>
+      </w:r>
+      <w:r>
+        <w:rPr>
+          <w:u w:val="single"/>
+        </w:rPr>
+        <w:t>PREVENTION SECURITY SYSTEM</w:t>
+      </w:r>
+      <w:r>
+        <w:t>:</w:t>
+      </w:r>
+      <w:r>
+        <w:t xml:space="preserve"> </w:t>
+      </w:r>
+      <w:r>
+        <w:rPr>
+          <w:b/>
+          <w:bCs/>
+          <w:color w:val="FF0000"/>
+        </w:rPr>
+        <w:t xml:space="preserve">ANY </w:t>
+      </w:r>
+      <w:proofErr w:type="gramStart"/>
+      <w:r>
+        <w:rPr>
+          <w:b/>
+          <w:bCs/>
+          <w:color w:val="FF0000"/>
+        </w:rPr>
+        <w:t>S</w:t>
+      </w:r>
+      <w:r>
+        <w:rPr>
+          <w:b/>
+          <w:bCs/>
+          <w:color w:val="FF0000"/>
+        </w:rPr>
+        <w:t>TABBING</w:t>
+      </w:r>
+      <w:r>
+        <w:rPr>
+          <w:b/>
+          <w:bCs/>
+        </w:rPr>
+        <w:t>;</w:t>
+      </w:r>
+      <w:proofErr w:type="gramEnd"/>
+    </w:p>
+    <w:p>
+      <w:pPr>
+        <w:ind w:left="360"/>
+        <w:jc w:val="both"/>
+        <w:rPr>
+          <w:b/>
+          <w:bCs/>
+        </w:rPr>
+      </w:pPr>
+      <w:r>
+        <w:tab/>
+      </w:r>
+      <w:r>
+        <w:rPr>
+          <w:u w:val="single"/>
+        </w:rPr>
+        <w:t>PREVENTION SECURITY SYSTEM</w:t>
+      </w:r>
+      <w:r>
+        <w:t>:</w:t>
+      </w:r>
+      <w:r>
+        <w:t xml:space="preserve"> </w:t>
+      </w:r>
+      <w:r>
+        <w:rPr>
+          <w:b/>
+          <w:bCs/>
+          <w:color w:val="FF0000"/>
+        </w:rPr>
+        <w:t xml:space="preserve">ANY </w:t>
+      </w:r>
+      <w:r>
+        <w:rPr>
+          <w:b/>
+          <w:bCs/>
+          <w:color w:val="FF0000"/>
+        </w:rPr>
+        <w:t xml:space="preserve">SUICIDE CONTINGENT </w:t>
+      </w:r>
+      <w:proofErr w:type="gramStart"/>
+      <w:r>
+        <w:rPr>
+          <w:b/>
+          <w:bCs/>
+          <w:color w:val="FF0000"/>
+        </w:rPr>
+        <w:t>MURDER</w:t>
+      </w:r>
+      <w:r>
+        <w:rPr>
+          <w:b/>
+          <w:bCs/>
+        </w:rPr>
+        <w:t>;</w:t>
+      </w:r>
+      <w:proofErr w:type="gramEnd"/>
+    </w:p>
+    <w:p>
+      <w:pPr>
+        <w:ind w:left="360"/>
+        <w:jc w:val="both"/>
+        <w:rPr>
+          <w:b/>
+          <w:bCs/>
+        </w:rPr>
+      </w:pPr>
+      <w:r>
+        <w:tab/>
+      </w:r>
+      <w:r>
+        <w:rPr>
+          <w:u w:val="single"/>
+        </w:rPr>
+        <w:t>PREVENTION SECURITY SYSTEM</w:t>
+      </w:r>
+      <w:r>
+        <w:t>:</w:t>
+      </w:r>
+      <w:r>
+        <w:t xml:space="preserve"> </w:t>
+      </w:r>
+      <w:r>
+        <w:rPr>
+          <w:b/>
+          <w:bCs/>
+          <w:color w:val="FF0000"/>
+        </w:rPr>
+        <w:t xml:space="preserve">ANY </w:t>
+      </w:r>
+      <w:r>
+        <w:rPr>
+          <w:b/>
+          <w:bCs/>
+          <w:color w:val="FF0000"/>
+        </w:rPr>
+        <w:t xml:space="preserve">SUICIDE </w:t>
+      </w:r>
+      <w:proofErr w:type="gramStart"/>
+      <w:r>
+        <w:rPr>
+          <w:b/>
+          <w:bCs/>
+          <w:color w:val="FF0000"/>
+        </w:rPr>
+        <w:t>MURDER</w:t>
+      </w:r>
+      <w:r>
+        <w:rPr>
+          <w:b/>
+          <w:bCs/>
+        </w:rPr>
+        <w:t>;</w:t>
+      </w:r>
+      <w:proofErr w:type="gramEnd"/>
+    </w:p>
+    <w:p>
+      <w:pPr>
+        <w:ind w:left="360"/>
+        <w:jc w:val="both"/>
+        <w:rPr>
+          <w:b/>
+          <w:bCs/>
+        </w:rPr>
+      </w:pPr>
+      <w:r>
+        <w:tab/>
+      </w:r>
+      <w:r>
+        <w:rPr>
+          <w:u w:val="single"/>
+        </w:rPr>
+        <w:t>PREVENTION SECURITY SYSTEM</w:t>
+      </w:r>
+      <w:r>
+        <w:t>:</w:t>
+      </w:r>
+      <w:r>
+        <w:t xml:space="preserve"> </w:t>
+      </w:r>
+      <w:r>
+        <w:rPr>
+          <w:b/>
+          <w:bCs/>
+          <w:color w:val="FF0000"/>
+        </w:rPr>
+        <w:t xml:space="preserve">ANY </w:t>
+      </w:r>
+      <w:proofErr w:type="gramStart"/>
+      <w:r>
+        <w:rPr>
+          <w:b/>
+          <w:bCs/>
+          <w:color w:val="FF0000"/>
+        </w:rPr>
+        <w:t>SUICIDE</w:t>
+      </w:r>
+      <w:r>
+        <w:rPr>
+          <w:b/>
+          <w:bCs/>
+        </w:rPr>
+        <w:t>;</w:t>
+      </w:r>
+      <w:proofErr w:type="gramEnd"/>
+    </w:p>
+    <w:p>
+      <w:pPr>
+        <w:ind w:left="360"/>
+        <w:jc w:val="both"/>
+        <w:rPr>
+          <w:b/>
+          <w:bCs/>
+        </w:rPr>
+      </w:pPr>
+      <w:r>
+        <w:tab/>
+      </w:r>
+      <w:r>
+        <w:rPr>
+          <w:u w:val="single"/>
+        </w:rPr>
+        <w:t>PREVENTION SECURITY SYSTEM</w:t>
+      </w:r>
+      <w:r>
+        <w:t>:</w:t>
+      </w:r>
+      <w:r>
+        <w:t xml:space="preserve"> </w:t>
+      </w:r>
+      <w:r>
+        <w:rPr>
+          <w:b/>
+          <w:bCs/>
+          <w:color w:val="FF0000"/>
+        </w:rPr>
+        <w:t xml:space="preserve">ANY </w:t>
+      </w:r>
+      <w:proofErr w:type="gramStart"/>
+      <w:r>
+        <w:rPr>
+          <w:b/>
+          <w:bCs/>
+          <w:color w:val="FF0000"/>
+        </w:rPr>
+        <w:t>THEFT</w:t>
+      </w:r>
+      <w:r>
+        <w:rPr>
+          <w:b/>
+          <w:bCs/>
+        </w:rPr>
+        <w:t>;</w:t>
+      </w:r>
+      <w:proofErr w:type="gramEnd"/>
+    </w:p>
+    <w:p>
+      <w:pPr>
+        <w:ind w:left="360"/>
+        <w:jc w:val="both"/>
+        <w:rPr>
+          <w:b/>
+          <w:bCs/>
+        </w:rPr>
+      </w:pPr>
+      <w:r>
+        <w:tab/>
+      </w:r>
+      <w:r>
+        <w:rPr>
+          <w:u w:val="single"/>
+        </w:rPr>
+        <w:t>PREVENTION SECURITY SYSTEM</w:t>
+      </w:r>
+      <w:r>
+        <w:t>:</w:t>
+      </w:r>
+      <w:r>
+        <w:t xml:space="preserve"> </w:t>
+      </w:r>
+      <w:r>
+        <w:rPr>
+          <w:b/>
+          <w:bCs/>
+          <w:color w:val="FF0000"/>
+        </w:rPr>
+        <w:t xml:space="preserve">ANY </w:t>
+      </w:r>
+      <w:r>
+        <w:rPr>
+          <w:b/>
+          <w:bCs/>
+          <w:color w:val="FF0000"/>
+        </w:rPr>
+        <w:t xml:space="preserve">THREAT OF ANY </w:t>
+      </w:r>
+      <w:proofErr w:type="gramStart"/>
+      <w:r>
+        <w:rPr>
+          <w:b/>
+          <w:bCs/>
+          <w:color w:val="FF0000"/>
+        </w:rPr>
+        <w:t>CRIME</w:t>
+      </w:r>
+      <w:r>
+        <w:rPr>
+          <w:b/>
+          <w:bCs/>
+        </w:rPr>
+        <w:t>;</w:t>
+      </w:r>
+      <w:proofErr w:type="gramEnd"/>
+    </w:p>
+    <w:p>
+      <w:pPr>
+        <w:ind w:left="360"/>
+        <w:jc w:val="both"/>
+        <w:rPr>
+          <w:b/>
+          <w:bCs/>
+        </w:rPr>
+      </w:pPr>
+      <w:r>
+        <w:tab/>
+      </w:r>
+      <w:r>
+        <w:rPr>
+          <w:u w:val="single"/>
+        </w:rPr>
+        <w:t>PREVENTION SECURITY SYSTEM</w:t>
+      </w:r>
+      <w:r>
+        <w:t>:</w:t>
+      </w:r>
+      <w:r>
+        <w:t xml:space="preserve"> </w:t>
+      </w:r>
+      <w:r>
+        <w:rPr>
+          <w:b/>
+          <w:bCs/>
+          <w:color w:val="FF0000"/>
+        </w:rPr>
+        <w:t xml:space="preserve">ANY </w:t>
+      </w:r>
+      <w:r>
+        <w:rPr>
+          <w:b/>
+          <w:bCs/>
+          <w:color w:val="FF0000"/>
+        </w:rPr>
+        <w:t xml:space="preserve">TOBACCO </w:t>
+      </w:r>
+      <w:proofErr w:type="gramStart"/>
+      <w:r>
+        <w:rPr>
+          <w:b/>
+          <w:bCs/>
+          <w:color w:val="FF0000"/>
+        </w:rPr>
+        <w:t>SMOKING</w:t>
+      </w:r>
+      <w:r>
+        <w:rPr>
+          <w:b/>
+          <w:bCs/>
+        </w:rPr>
+        <w:t>;</w:t>
+      </w:r>
+      <w:proofErr w:type="gramEnd"/>
+    </w:p>
+    <w:p>
+      <w:pPr>
+        <w:ind w:left="360"/>
+        <w:jc w:val="both"/>
+        <w:rPr>
+          <w:b/>
+          <w:bCs/>
+        </w:rPr>
+      </w:pPr>
+      <w:r>
+        <w:tab/>
+      </w:r>
+      <w:r>
+        <w:rPr>
+          <w:u w:val="single"/>
+        </w:rPr>
+        <w:t>PREVENTION SECURITY SYSTEM</w:t>
+      </w:r>
+      <w:r>
+        <w:t>:</w:t>
+      </w:r>
+      <w:r>
+        <w:t xml:space="preserve"> </w:t>
+      </w:r>
+      <w:r>
+        <w:rPr>
+          <w:b/>
+          <w:bCs/>
+          <w:color w:val="FF0000"/>
+        </w:rPr>
+        <w:t xml:space="preserve">ANY </w:t>
+      </w:r>
+      <w:r>
+        <w:rPr>
+          <w:b/>
+          <w:bCs/>
+          <w:color w:val="FF0000"/>
+        </w:rPr>
+        <w:t xml:space="preserve">TRANSITIONAL PROCESS </w:t>
+      </w:r>
+      <w:proofErr w:type="gramStart"/>
+      <w:r>
+        <w:rPr>
+          <w:b/>
+          <w:bCs/>
+          <w:color w:val="FF0000"/>
+        </w:rPr>
+        <w:t>MATRIX</w:t>
+      </w:r>
+      <w:r>
+        <w:rPr>
+          <w:b/>
+          <w:bCs/>
+        </w:rPr>
+        <w:t>;</w:t>
+      </w:r>
+      <w:proofErr w:type="gramEnd"/>
+    </w:p>
+    <w:p>
+      <w:pPr>
+        <w:ind w:left="360"/>
+        <w:jc w:val="both"/>
+        <w:rPr>
+          <w:b/>
+          <w:bCs/>
+        </w:rPr>
+      </w:pPr>
+      <w:r>
+        <w:tab/>
+      </w:r>
+      <w:r>
+        <w:rPr>
+          <w:u w:val="single"/>
+        </w:rPr>
+        <w:t>PREVENTION SECURITY SYSTEM</w:t>
+      </w:r>
+      <w:r>
+        <w:t>:</w:t>
+      </w:r>
+      <w:r>
+        <w:t xml:space="preserve"> </w:t>
+      </w:r>
+      <w:r>
+        <w:rPr>
+          <w:b/>
+          <w:bCs/>
+          <w:color w:val="FF0000"/>
+        </w:rPr>
+        <w:t xml:space="preserve">ANY </w:t>
+      </w:r>
+      <w:r>
+        <w:rPr>
+          <w:b/>
+          <w:bCs/>
+          <w:color w:val="FF0000"/>
+        </w:rPr>
+        <w:t xml:space="preserve">UNDULY </w:t>
+      </w:r>
+      <w:proofErr w:type="gramStart"/>
+      <w:r>
+        <w:rPr>
+          <w:b/>
+          <w:bCs/>
+          <w:color w:val="FF0000"/>
+        </w:rPr>
+        <w:t>DURESS</w:t>
+      </w:r>
+      <w:r>
+        <w:rPr>
+          <w:b/>
+          <w:bCs/>
+        </w:rPr>
+        <w:t>;</w:t>
+      </w:r>
+      <w:proofErr w:type="gramEnd"/>
+    </w:p>
+    <w:p>
+      <w:pPr>
+        <w:ind w:left="360"/>
+        <w:jc w:val="both"/>
+        <w:rPr>
+          <w:b/>
+          <w:bCs/>
+        </w:rPr>
+      </w:pPr>
+      <w:r>
+        <w:tab/>
+      </w:r>
+      <w:r>
+        <w:rPr>
+          <w:u w:val="single"/>
+        </w:rPr>
+        <w:t>PREVENTION SECURITY SYSTEM</w:t>
+      </w:r>
+      <w:r>
+        <w:t>:</w:t>
+      </w:r>
+      <w:r>
+        <w:t xml:space="preserve"> </w:t>
+      </w:r>
+      <w:r>
+        <w:rPr>
+          <w:b/>
+          <w:bCs/>
+          <w:color w:val="FF0000"/>
+        </w:rPr>
+        <w:t xml:space="preserve">ANY </w:t>
+      </w:r>
+      <w:r>
+        <w:rPr>
+          <w:b/>
+          <w:bCs/>
+          <w:color w:val="FF0000"/>
+        </w:rPr>
+        <w:t xml:space="preserve">UNDULY </w:t>
+      </w:r>
+      <w:proofErr w:type="gramStart"/>
+      <w:r>
+        <w:rPr>
+          <w:b/>
+          <w:bCs/>
+          <w:color w:val="FF0000"/>
+        </w:rPr>
+        <w:t>PROSECUTION</w:t>
+      </w:r>
+      <w:r>
+        <w:rPr>
+          <w:b/>
+          <w:bCs/>
+        </w:rPr>
+        <w:t>;</w:t>
+      </w:r>
+      <w:proofErr w:type="gramEnd"/>
+    </w:p>
+    <w:p>
+      <w:pPr>
+        <w:ind w:left="360"/>
+        <w:jc w:val="both"/>
+        <w:rPr>
+          <w:b/>
+          <w:bCs/>
+        </w:rPr>
+      </w:pPr>
+      <w:r>
+        <w:tab/>
+      </w:r>
+      <w:r>
+        <w:rPr>
+          <w:u w:val="single"/>
+        </w:rPr>
+        <w:t>PREVENTION SECURITY SYSTEM</w:t>
+      </w:r>
+      <w:r>
+        <w:t>:</w:t>
+      </w:r>
+      <w:r>
+        <w:t xml:space="preserve"> </w:t>
+      </w:r>
+      <w:r>
+        <w:rPr>
+          <w:b/>
+          <w:bCs/>
+          <w:color w:val="FF0000"/>
+        </w:rPr>
+        <w:t xml:space="preserve">ANY </w:t>
+      </w:r>
+      <w:r>
+        <w:rPr>
+          <w:b/>
+          <w:bCs/>
+          <w:color w:val="FF0000"/>
+        </w:rPr>
+        <w:t xml:space="preserve">UNDULY </w:t>
+      </w:r>
+      <w:proofErr w:type="gramStart"/>
+      <w:r>
+        <w:rPr>
+          <w:b/>
+          <w:bCs/>
+          <w:color w:val="FF0000"/>
+        </w:rPr>
+        <w:t>PUNISHMENT</w:t>
+      </w:r>
+      <w:r>
+        <w:rPr>
+          <w:b/>
+          <w:bCs/>
+        </w:rPr>
+        <w:t>;</w:t>
+      </w:r>
+      <w:proofErr w:type="gramEnd"/>
+    </w:p>
+    <w:p>
+      <w:pPr>
+        <w:ind w:left="360"/>
+        <w:jc w:val="both"/>
+        <w:rPr>
+          <w:b/>
+          <w:bCs/>
+        </w:rPr>
+      </w:pPr>
+      <w:r>
         <w:lastRenderedPageBreak/>
         <w:tab/>
       </w:r>
@@ -11665,952 +12902,6 @@
           <w:bCs/>
           <w:color w:val="FF0000"/>
         </w:rPr>
-        <w:t xml:space="preserve">PSYCHOLOGICAL </w:t>
-      </w:r>
-      <w:proofErr w:type="gramStart"/>
-      <w:r>
-        <w:rPr>
-          <w:b/>
-          <w:bCs/>
-          <w:color w:val="FF0000"/>
-        </w:rPr>
-        <w:t>CRIMINALIZATION</w:t>
-      </w:r>
-      <w:r>
-        <w:rPr>
-          <w:b/>
-          <w:bCs/>
-        </w:rPr>
-        <w:t>;</w:t>
-      </w:r>
-      <w:proofErr w:type="gramEnd"/>
-    </w:p>
-    <w:p>
-      <w:pPr>
-        <w:ind w:left="360"/>
-        <w:jc w:val="both"/>
-        <w:rPr>
-          <w:b/>
-          <w:bCs/>
-        </w:rPr>
-      </w:pPr>
-      <w:r>
-        <w:tab/>
-      </w:r>
-      <w:r>
-        <w:rPr>
-          <w:u w:val="single"/>
-        </w:rPr>
-        <w:t>PREVENTION SECURITY SYSTEM</w:t>
-      </w:r>
-      <w:r>
-        <w:t>:</w:t>
-      </w:r>
-      <w:r>
-        <w:t xml:space="preserve"> </w:t>
-      </w:r>
-      <w:r>
-        <w:rPr>
-          <w:b/>
-          <w:bCs/>
-          <w:color w:val="FF0000"/>
-        </w:rPr>
-        <w:t xml:space="preserve">ANY </w:t>
-      </w:r>
-      <w:r>
-        <w:rPr>
-          <w:b/>
-          <w:bCs/>
-          <w:color w:val="FF0000"/>
-        </w:rPr>
-        <w:t xml:space="preserve">PUBLIC </w:t>
-      </w:r>
-      <w:proofErr w:type="gramStart"/>
-      <w:r>
-        <w:rPr>
-          <w:b/>
-          <w:bCs/>
-          <w:color w:val="FF0000"/>
-        </w:rPr>
-        <w:t>NUDITY</w:t>
-      </w:r>
-      <w:r>
-        <w:rPr>
-          <w:b/>
-          <w:bCs/>
-        </w:rPr>
-        <w:t>;</w:t>
-      </w:r>
-      <w:proofErr w:type="gramEnd"/>
-    </w:p>
-    <w:p>
-      <w:pPr>
-        <w:ind w:left="360"/>
-        <w:jc w:val="both"/>
-        <w:rPr>
-          <w:b/>
-          <w:bCs/>
-        </w:rPr>
-      </w:pPr>
-      <w:r>
-        <w:tab/>
-      </w:r>
-      <w:r>
-        <w:rPr>
-          <w:u w:val="single"/>
-        </w:rPr>
-        <w:t>PREVENTION SECURITY SYSTEM</w:t>
-      </w:r>
-      <w:r>
-        <w:t>:</w:t>
-      </w:r>
-      <w:r>
-        <w:t xml:space="preserve"> </w:t>
-      </w:r>
-      <w:r>
-        <w:rPr>
-          <w:b/>
-          <w:bCs/>
-          <w:color w:val="FF0000"/>
-        </w:rPr>
-        <w:t xml:space="preserve">ANY </w:t>
-      </w:r>
-      <w:proofErr w:type="gramStart"/>
-      <w:r>
-        <w:rPr>
-          <w:b/>
-          <w:bCs/>
-          <w:color w:val="FF0000"/>
-        </w:rPr>
-        <w:t>RIOT</w:t>
-      </w:r>
-      <w:r>
-        <w:rPr>
-          <w:b/>
-          <w:bCs/>
-        </w:rPr>
-        <w:t>;</w:t>
-      </w:r>
-      <w:proofErr w:type="gramEnd"/>
-    </w:p>
-    <w:p>
-      <w:pPr>
-        <w:ind w:left="360"/>
-        <w:jc w:val="both"/>
-        <w:rPr>
-          <w:b/>
-          <w:bCs/>
-        </w:rPr>
-      </w:pPr>
-      <w:r>
-        <w:tab/>
-      </w:r>
-      <w:r>
-        <w:rPr>
-          <w:u w:val="single"/>
-        </w:rPr>
-        <w:t>PREVENTION SECURITY SYSTEM</w:t>
-      </w:r>
-      <w:r>
-        <w:t>:</w:t>
-      </w:r>
-      <w:r>
-        <w:t xml:space="preserve"> </w:t>
-      </w:r>
-      <w:r>
-        <w:rPr>
-          <w:b/>
-          <w:bCs/>
-          <w:color w:val="FF0000"/>
-        </w:rPr>
-        <w:t xml:space="preserve">ANY </w:t>
-      </w:r>
-      <w:proofErr w:type="gramStart"/>
-      <w:r>
-        <w:rPr>
-          <w:b/>
-          <w:bCs/>
-          <w:color w:val="FF0000"/>
-        </w:rPr>
-        <w:t>SECLUSION</w:t>
-      </w:r>
-      <w:r>
-        <w:rPr>
-          <w:b/>
-          <w:bCs/>
-        </w:rPr>
-        <w:t>;</w:t>
-      </w:r>
-      <w:proofErr w:type="gramEnd"/>
-    </w:p>
-    <w:p>
-      <w:pPr>
-        <w:ind w:left="360"/>
-        <w:jc w:val="both"/>
-        <w:rPr>
-          <w:b/>
-          <w:bCs/>
-        </w:rPr>
-      </w:pPr>
-      <w:r>
-        <w:tab/>
-      </w:r>
-      <w:r>
-        <w:rPr>
-          <w:u w:val="single"/>
-        </w:rPr>
-        <w:t>PREVENTION SECURITY SYSTEM</w:t>
-      </w:r>
-      <w:r>
-        <w:t>:</w:t>
-      </w:r>
-      <w:r>
-        <w:t xml:space="preserve"> </w:t>
-      </w:r>
-      <w:r>
-        <w:rPr>
-          <w:b/>
-          <w:bCs/>
-          <w:color w:val="FF0000"/>
-        </w:rPr>
-        <w:t xml:space="preserve">ANY </w:t>
-      </w:r>
-      <w:proofErr w:type="gramStart"/>
-      <w:r>
-        <w:rPr>
-          <w:b/>
-          <w:bCs/>
-          <w:color w:val="FF0000"/>
-        </w:rPr>
-        <w:t>SE</w:t>
-      </w:r>
-      <w:r>
-        <w:rPr>
-          <w:b/>
-          <w:bCs/>
-          <w:color w:val="FF0000"/>
-        </w:rPr>
-        <w:t>DITION</w:t>
-      </w:r>
-      <w:r>
-        <w:rPr>
-          <w:b/>
-          <w:bCs/>
-        </w:rPr>
-        <w:t>;</w:t>
-      </w:r>
-      <w:proofErr w:type="gramEnd"/>
-    </w:p>
-    <w:p>
-      <w:pPr>
-        <w:ind w:left="360"/>
-        <w:jc w:val="both"/>
-        <w:rPr>
-          <w:b/>
-          <w:bCs/>
-        </w:rPr>
-      </w:pPr>
-      <w:r>
-        <w:tab/>
-      </w:r>
-      <w:r>
-        <w:rPr>
-          <w:u w:val="single"/>
-        </w:rPr>
-        <w:t>PREVENTION SECURITY SYSTEM</w:t>
-      </w:r>
-      <w:r>
-        <w:t>:</w:t>
-      </w:r>
-      <w:r>
-        <w:t xml:space="preserve"> </w:t>
-      </w:r>
-      <w:r>
-        <w:rPr>
-          <w:b/>
-          <w:bCs/>
-          <w:color w:val="FF0000"/>
-        </w:rPr>
-        <w:t xml:space="preserve">ANY </w:t>
-      </w:r>
-      <w:r>
-        <w:rPr>
-          <w:b/>
-          <w:bCs/>
-          <w:color w:val="FF0000"/>
-        </w:rPr>
-        <w:t xml:space="preserve">SPLIT </w:t>
-      </w:r>
-      <w:proofErr w:type="gramStart"/>
-      <w:r>
-        <w:rPr>
-          <w:b/>
-          <w:bCs/>
-          <w:color w:val="FF0000"/>
-        </w:rPr>
-        <w:t>TRANSCRIPT</w:t>
-      </w:r>
-      <w:r>
-        <w:rPr>
-          <w:b/>
-          <w:bCs/>
-        </w:rPr>
-        <w:t>;</w:t>
-      </w:r>
-      <w:proofErr w:type="gramEnd"/>
-    </w:p>
-    <w:p>
-      <w:pPr>
-        <w:ind w:left="360"/>
-        <w:jc w:val="both"/>
-        <w:rPr>
-          <w:b/>
-          <w:bCs/>
-        </w:rPr>
-      </w:pPr>
-      <w:r>
-        <w:tab/>
-      </w:r>
-      <w:r>
-        <w:rPr>
-          <w:u w:val="single"/>
-        </w:rPr>
-        <w:t>PREVENTION SECURITY SYSTEM</w:t>
-      </w:r>
-      <w:r>
-        <w:t>:</w:t>
-      </w:r>
-      <w:r>
-        <w:t xml:space="preserve"> </w:t>
-      </w:r>
-      <w:r>
-        <w:rPr>
-          <w:b/>
-          <w:bCs/>
-          <w:color w:val="FF0000"/>
-        </w:rPr>
-        <w:t xml:space="preserve">ANY </w:t>
-      </w:r>
-      <w:proofErr w:type="gramStart"/>
-      <w:r>
-        <w:rPr>
-          <w:b/>
-          <w:bCs/>
-          <w:color w:val="FF0000"/>
-        </w:rPr>
-        <w:t>STALKING</w:t>
-      </w:r>
-      <w:r>
-        <w:rPr>
-          <w:b/>
-          <w:bCs/>
-        </w:rPr>
-        <w:t>;</w:t>
-      </w:r>
-      <w:proofErr w:type="gramEnd"/>
-    </w:p>
-    <w:p>
-      <w:pPr>
-        <w:ind w:left="360"/>
-        <w:jc w:val="both"/>
-        <w:rPr>
-          <w:b/>
-          <w:bCs/>
-        </w:rPr>
-      </w:pPr>
-      <w:r>
-        <w:tab/>
-      </w:r>
-      <w:r>
-        <w:rPr>
-          <w:u w:val="single"/>
-        </w:rPr>
-        <w:t>PREVENTION SECURITY SYSTEM</w:t>
-      </w:r>
-      <w:r>
-        <w:t>:</w:t>
-      </w:r>
-      <w:r>
-        <w:t xml:space="preserve"> </w:t>
-      </w:r>
-      <w:r>
-        <w:rPr>
-          <w:b/>
-          <w:bCs/>
-          <w:color w:val="FF0000"/>
-        </w:rPr>
-        <w:t xml:space="preserve">ANY </w:t>
-      </w:r>
-      <w:r>
-        <w:rPr>
-          <w:b/>
-          <w:bCs/>
-          <w:color w:val="FF0000"/>
-        </w:rPr>
-        <w:t>SARBANES-OXLEY ACT</w:t>
-      </w:r>
-      <w:r>
-        <w:rPr>
-          <w:b/>
-          <w:bCs/>
-          <w:color w:val="FF0000"/>
-        </w:rPr>
-        <w:t xml:space="preserve"> </w:t>
-      </w:r>
-      <w:proofErr w:type="gramStart"/>
-      <w:r>
-        <w:rPr>
-          <w:b/>
-          <w:bCs/>
-          <w:color w:val="FF0000"/>
-        </w:rPr>
-        <w:t>VIOLATION</w:t>
-      </w:r>
-      <w:r>
-        <w:rPr>
-          <w:b/>
-          <w:bCs/>
-        </w:rPr>
-        <w:t>;</w:t>
-      </w:r>
-      <w:proofErr w:type="gramEnd"/>
-    </w:p>
-    <w:p>
-      <w:pPr>
-        <w:ind w:left="360"/>
-        <w:jc w:val="both"/>
-        <w:rPr>
-          <w:b/>
-          <w:bCs/>
-        </w:rPr>
-      </w:pPr>
-      <w:r>
-        <w:tab/>
-      </w:r>
-      <w:r>
-        <w:rPr>
-          <w:u w:val="single"/>
-        </w:rPr>
-        <w:t>PREVENTION SECURITY SYSTEM</w:t>
-      </w:r>
-      <w:r>
-        <w:t>:</w:t>
-      </w:r>
-      <w:r>
-        <w:t xml:space="preserve"> </w:t>
-      </w:r>
-      <w:r>
-        <w:rPr>
-          <w:b/>
-          <w:bCs/>
-          <w:color w:val="FF0000"/>
-        </w:rPr>
-        <w:t xml:space="preserve">ANY </w:t>
-      </w:r>
-      <w:proofErr w:type="gramStart"/>
-      <w:r>
-        <w:rPr>
-          <w:b/>
-          <w:bCs/>
-          <w:color w:val="FF0000"/>
-        </w:rPr>
-        <w:t>SPYING</w:t>
-      </w:r>
-      <w:r>
-        <w:rPr>
-          <w:b/>
-          <w:bCs/>
-        </w:rPr>
-        <w:t>;</w:t>
-      </w:r>
-      <w:proofErr w:type="gramEnd"/>
-    </w:p>
-    <w:p>
-      <w:pPr>
-        <w:ind w:left="360"/>
-        <w:jc w:val="both"/>
-        <w:rPr>
-          <w:b/>
-          <w:bCs/>
-        </w:rPr>
-      </w:pPr>
-      <w:r>
-        <w:tab/>
-      </w:r>
-      <w:r>
-        <w:rPr>
-          <w:u w:val="single"/>
-        </w:rPr>
-        <w:t>PREVENTION SECURITY SYSTEM</w:t>
-      </w:r>
-      <w:r>
-        <w:t>:</w:t>
-      </w:r>
-      <w:r>
-        <w:t xml:space="preserve"> </w:t>
-      </w:r>
-      <w:r>
-        <w:rPr>
-          <w:b/>
-          <w:bCs/>
-          <w:color w:val="FF0000"/>
-        </w:rPr>
-        <w:t xml:space="preserve">ANY </w:t>
-      </w:r>
-      <w:proofErr w:type="gramStart"/>
-      <w:r>
-        <w:rPr>
-          <w:b/>
-          <w:bCs/>
-          <w:color w:val="FF0000"/>
-        </w:rPr>
-        <w:t>S</w:t>
-      </w:r>
-      <w:r>
-        <w:rPr>
-          <w:b/>
-          <w:bCs/>
-          <w:color w:val="FF0000"/>
-        </w:rPr>
-        <w:t>TABBING</w:t>
-      </w:r>
-      <w:r>
-        <w:rPr>
-          <w:b/>
-          <w:bCs/>
-        </w:rPr>
-        <w:t>;</w:t>
-      </w:r>
-      <w:proofErr w:type="gramEnd"/>
-    </w:p>
-    <w:p>
-      <w:pPr>
-        <w:ind w:left="360"/>
-        <w:jc w:val="both"/>
-        <w:rPr>
-          <w:b/>
-          <w:bCs/>
-        </w:rPr>
-      </w:pPr>
-      <w:r>
-        <w:tab/>
-      </w:r>
-      <w:r>
-        <w:rPr>
-          <w:u w:val="single"/>
-        </w:rPr>
-        <w:t>PREVENTION SECURITY SYSTEM</w:t>
-      </w:r>
-      <w:r>
-        <w:t>:</w:t>
-      </w:r>
-      <w:r>
-        <w:t xml:space="preserve"> </w:t>
-      </w:r>
-      <w:r>
-        <w:rPr>
-          <w:b/>
-          <w:bCs/>
-          <w:color w:val="FF0000"/>
-        </w:rPr>
-        <w:t xml:space="preserve">ANY </w:t>
-      </w:r>
-      <w:r>
-        <w:rPr>
-          <w:b/>
-          <w:bCs/>
-          <w:color w:val="FF0000"/>
-        </w:rPr>
-        <w:t xml:space="preserve">SUICIDE CONTINGENT </w:t>
-      </w:r>
-      <w:proofErr w:type="gramStart"/>
-      <w:r>
-        <w:rPr>
-          <w:b/>
-          <w:bCs/>
-          <w:color w:val="FF0000"/>
-        </w:rPr>
-        <w:t>MURDER</w:t>
-      </w:r>
-      <w:r>
-        <w:rPr>
-          <w:b/>
-          <w:bCs/>
-        </w:rPr>
-        <w:t>;</w:t>
-      </w:r>
-      <w:proofErr w:type="gramEnd"/>
-    </w:p>
-    <w:p>
-      <w:pPr>
-        <w:ind w:left="360"/>
-        <w:jc w:val="both"/>
-        <w:rPr>
-          <w:b/>
-          <w:bCs/>
-        </w:rPr>
-      </w:pPr>
-      <w:r>
-        <w:tab/>
-      </w:r>
-      <w:r>
-        <w:rPr>
-          <w:u w:val="single"/>
-        </w:rPr>
-        <w:t>PREVENTION SECURITY SYSTEM</w:t>
-      </w:r>
-      <w:r>
-        <w:t>:</w:t>
-      </w:r>
-      <w:r>
-        <w:t xml:space="preserve"> </w:t>
-      </w:r>
-      <w:r>
-        <w:rPr>
-          <w:b/>
-          <w:bCs/>
-          <w:color w:val="FF0000"/>
-        </w:rPr>
-        <w:t xml:space="preserve">ANY </w:t>
-      </w:r>
-      <w:r>
-        <w:rPr>
-          <w:b/>
-          <w:bCs/>
-          <w:color w:val="FF0000"/>
-        </w:rPr>
-        <w:t xml:space="preserve">SUICIDE </w:t>
-      </w:r>
-      <w:proofErr w:type="gramStart"/>
-      <w:r>
-        <w:rPr>
-          <w:b/>
-          <w:bCs/>
-          <w:color w:val="FF0000"/>
-        </w:rPr>
-        <w:t>MURDER</w:t>
-      </w:r>
-      <w:r>
-        <w:rPr>
-          <w:b/>
-          <w:bCs/>
-        </w:rPr>
-        <w:t>;</w:t>
-      </w:r>
-      <w:proofErr w:type="gramEnd"/>
-    </w:p>
-    <w:p>
-      <w:pPr>
-        <w:ind w:left="360"/>
-        <w:jc w:val="both"/>
-        <w:rPr>
-          <w:b/>
-          <w:bCs/>
-        </w:rPr>
-      </w:pPr>
-      <w:r>
-        <w:tab/>
-      </w:r>
-      <w:r>
-        <w:rPr>
-          <w:u w:val="single"/>
-        </w:rPr>
-        <w:t>PREVENTION SECURITY SYSTEM</w:t>
-      </w:r>
-      <w:r>
-        <w:t>:</w:t>
-      </w:r>
-      <w:r>
-        <w:t xml:space="preserve"> </w:t>
-      </w:r>
-      <w:r>
-        <w:rPr>
-          <w:b/>
-          <w:bCs/>
-          <w:color w:val="FF0000"/>
-        </w:rPr>
-        <w:t xml:space="preserve">ANY </w:t>
-      </w:r>
-      <w:proofErr w:type="gramStart"/>
-      <w:r>
-        <w:rPr>
-          <w:b/>
-          <w:bCs/>
-          <w:color w:val="FF0000"/>
-        </w:rPr>
-        <w:t>SUICIDE</w:t>
-      </w:r>
-      <w:r>
-        <w:rPr>
-          <w:b/>
-          <w:bCs/>
-        </w:rPr>
-        <w:t>;</w:t>
-      </w:r>
-      <w:proofErr w:type="gramEnd"/>
-    </w:p>
-    <w:p>
-      <w:pPr>
-        <w:ind w:left="360"/>
-        <w:jc w:val="both"/>
-        <w:rPr>
-          <w:b/>
-          <w:bCs/>
-        </w:rPr>
-      </w:pPr>
-      <w:r>
-        <w:tab/>
-      </w:r>
-      <w:r>
-        <w:rPr>
-          <w:u w:val="single"/>
-        </w:rPr>
-        <w:t>PREVENTION SECURITY SYSTEM</w:t>
-      </w:r>
-      <w:r>
-        <w:t>:</w:t>
-      </w:r>
-      <w:r>
-        <w:t xml:space="preserve"> </w:t>
-      </w:r>
-      <w:r>
-        <w:rPr>
-          <w:b/>
-          <w:bCs/>
-          <w:color w:val="FF0000"/>
-        </w:rPr>
-        <w:t xml:space="preserve">ANY </w:t>
-      </w:r>
-      <w:proofErr w:type="gramStart"/>
-      <w:r>
-        <w:rPr>
-          <w:b/>
-          <w:bCs/>
-          <w:color w:val="FF0000"/>
-        </w:rPr>
-        <w:t>THEFT</w:t>
-      </w:r>
-      <w:r>
-        <w:rPr>
-          <w:b/>
-          <w:bCs/>
-        </w:rPr>
-        <w:t>;</w:t>
-      </w:r>
-      <w:proofErr w:type="gramEnd"/>
-    </w:p>
-    <w:p>
-      <w:pPr>
-        <w:ind w:left="360"/>
-        <w:jc w:val="both"/>
-        <w:rPr>
-          <w:b/>
-          <w:bCs/>
-        </w:rPr>
-      </w:pPr>
-      <w:r>
-        <w:tab/>
-      </w:r>
-      <w:r>
-        <w:rPr>
-          <w:u w:val="single"/>
-        </w:rPr>
-        <w:t>PREVENTION SECURITY SYSTEM</w:t>
-      </w:r>
-      <w:r>
-        <w:t>:</w:t>
-      </w:r>
-      <w:r>
-        <w:t xml:space="preserve"> </w:t>
-      </w:r>
-      <w:r>
-        <w:rPr>
-          <w:b/>
-          <w:bCs/>
-          <w:color w:val="FF0000"/>
-        </w:rPr>
-        <w:t xml:space="preserve">ANY </w:t>
-      </w:r>
-      <w:r>
-        <w:rPr>
-          <w:b/>
-          <w:bCs/>
-          <w:color w:val="FF0000"/>
-        </w:rPr>
-        <w:t xml:space="preserve">THREAT OF ANY </w:t>
-      </w:r>
-      <w:proofErr w:type="gramStart"/>
-      <w:r>
-        <w:rPr>
-          <w:b/>
-          <w:bCs/>
-          <w:color w:val="FF0000"/>
-        </w:rPr>
-        <w:t>CRIME</w:t>
-      </w:r>
-      <w:r>
-        <w:rPr>
-          <w:b/>
-          <w:bCs/>
-        </w:rPr>
-        <w:t>;</w:t>
-      </w:r>
-      <w:proofErr w:type="gramEnd"/>
-    </w:p>
-    <w:p>
-      <w:pPr>
-        <w:ind w:left="360"/>
-        <w:jc w:val="both"/>
-        <w:rPr>
-          <w:b/>
-          <w:bCs/>
-        </w:rPr>
-      </w:pPr>
-      <w:r>
-        <w:tab/>
-      </w:r>
-      <w:r>
-        <w:rPr>
-          <w:u w:val="single"/>
-        </w:rPr>
-        <w:t>PREVENTION SECURITY SYSTEM</w:t>
-      </w:r>
-      <w:r>
-        <w:t>:</w:t>
-      </w:r>
-      <w:r>
-        <w:t xml:space="preserve"> </w:t>
-      </w:r>
-      <w:r>
-        <w:rPr>
-          <w:b/>
-          <w:bCs/>
-          <w:color w:val="FF0000"/>
-        </w:rPr>
-        <w:t xml:space="preserve">ANY </w:t>
-      </w:r>
-      <w:r>
-        <w:rPr>
-          <w:b/>
-          <w:bCs/>
-          <w:color w:val="FF0000"/>
-        </w:rPr>
-        <w:t xml:space="preserve">TOBACCO </w:t>
-      </w:r>
-      <w:proofErr w:type="gramStart"/>
-      <w:r>
-        <w:rPr>
-          <w:b/>
-          <w:bCs/>
-          <w:color w:val="FF0000"/>
-        </w:rPr>
-        <w:t>SMOKING</w:t>
-      </w:r>
-      <w:r>
-        <w:rPr>
-          <w:b/>
-          <w:bCs/>
-        </w:rPr>
-        <w:t>;</w:t>
-      </w:r>
-      <w:proofErr w:type="gramEnd"/>
-    </w:p>
-    <w:p>
-      <w:pPr>
-        <w:ind w:left="360"/>
-        <w:jc w:val="both"/>
-        <w:rPr>
-          <w:b/>
-          <w:bCs/>
-        </w:rPr>
-      </w:pPr>
-      <w:r>
-        <w:tab/>
-      </w:r>
-      <w:r>
-        <w:rPr>
-          <w:u w:val="single"/>
-        </w:rPr>
-        <w:t>PREVENTION SECURITY SYSTEM</w:t>
-      </w:r>
-      <w:r>
-        <w:t>:</w:t>
-      </w:r>
-      <w:r>
-        <w:t xml:space="preserve"> </w:t>
-      </w:r>
-      <w:r>
-        <w:rPr>
-          <w:b/>
-          <w:bCs/>
-          <w:color w:val="FF0000"/>
-        </w:rPr>
-        <w:t xml:space="preserve">ANY </w:t>
-      </w:r>
-      <w:r>
-        <w:rPr>
-          <w:b/>
-          <w:bCs/>
-          <w:color w:val="FF0000"/>
-        </w:rPr>
-        <w:t xml:space="preserve">TRANSITIONAL PROCESS </w:t>
-      </w:r>
-      <w:proofErr w:type="gramStart"/>
-      <w:r>
-        <w:rPr>
-          <w:b/>
-          <w:bCs/>
-          <w:color w:val="FF0000"/>
-        </w:rPr>
-        <w:t>MATRIX</w:t>
-      </w:r>
-      <w:r>
-        <w:rPr>
-          <w:b/>
-          <w:bCs/>
-        </w:rPr>
-        <w:t>;</w:t>
-      </w:r>
-      <w:proofErr w:type="gramEnd"/>
-    </w:p>
-    <w:p>
-      <w:pPr>
-        <w:ind w:left="360"/>
-        <w:jc w:val="both"/>
-        <w:rPr>
-          <w:b/>
-          <w:bCs/>
-        </w:rPr>
-      </w:pPr>
-      <w:r>
-        <w:tab/>
-      </w:r>
-      <w:r>
-        <w:rPr>
-          <w:u w:val="single"/>
-        </w:rPr>
-        <w:t>PREVENTION SECURITY SYSTEM</w:t>
-      </w:r>
-      <w:r>
-        <w:t>:</w:t>
-      </w:r>
-      <w:r>
-        <w:t xml:space="preserve"> </w:t>
-      </w:r>
-      <w:r>
-        <w:rPr>
-          <w:b/>
-          <w:bCs/>
-          <w:color w:val="FF0000"/>
-        </w:rPr>
-        <w:t xml:space="preserve">ANY </w:t>
-      </w:r>
-      <w:r>
-        <w:rPr>
-          <w:b/>
-          <w:bCs/>
-          <w:color w:val="FF0000"/>
-        </w:rPr>
         <w:t xml:space="preserve">UNDULY </w:t>
       </w:r>
       <w:proofErr w:type="gramStart"/>
@@ -12620,180 +12911,6 @@
           <w:bCs/>
           <w:color w:val="FF0000"/>
         </w:rPr>
-        <w:t>DURESS</w:t>
-      </w:r>
-      <w:r>
-        <w:rPr>
-          <w:b/>
-          <w:bCs/>
-        </w:rPr>
-        <w:t>;</w:t>
-      </w:r>
-      <w:proofErr w:type="gramEnd"/>
-    </w:p>
-    <w:p>
-      <w:pPr>
-        <w:ind w:left="360"/>
-        <w:jc w:val="both"/>
-        <w:rPr>
-          <w:b/>
-          <w:bCs/>
-        </w:rPr>
-      </w:pPr>
-      <w:r>
-        <w:tab/>
-      </w:r>
-      <w:r>
-        <w:rPr>
-          <w:u w:val="single"/>
-        </w:rPr>
-        <w:t>PREVENTION SECURITY SYSTEM</w:t>
-      </w:r>
-      <w:r>
-        <w:t>:</w:t>
-      </w:r>
-      <w:r>
-        <w:t xml:space="preserve"> </w:t>
-      </w:r>
-      <w:r>
-        <w:rPr>
-          <w:b/>
-          <w:bCs/>
-          <w:color w:val="FF0000"/>
-        </w:rPr>
-        <w:t xml:space="preserve">ANY </w:t>
-      </w:r>
-      <w:r>
-        <w:rPr>
-          <w:b/>
-          <w:bCs/>
-          <w:color w:val="FF0000"/>
-        </w:rPr>
-        <w:t xml:space="preserve">UNDULY </w:t>
-      </w:r>
-      <w:proofErr w:type="gramStart"/>
-      <w:r>
-        <w:rPr>
-          <w:b/>
-          <w:bCs/>
-          <w:color w:val="FF0000"/>
-        </w:rPr>
-        <w:t>PROSECUTION</w:t>
-      </w:r>
-      <w:r>
-        <w:rPr>
-          <w:b/>
-          <w:bCs/>
-        </w:rPr>
-        <w:t>;</w:t>
-      </w:r>
-      <w:proofErr w:type="gramEnd"/>
-    </w:p>
-    <w:p>
-      <w:pPr>
-        <w:ind w:left="360"/>
-        <w:jc w:val="both"/>
-        <w:rPr>
-          <w:b/>
-          <w:bCs/>
-        </w:rPr>
-      </w:pPr>
-      <w:r>
-        <w:tab/>
-      </w:r>
-      <w:r>
-        <w:rPr>
-          <w:u w:val="single"/>
-        </w:rPr>
-        <w:t>PREVENTION SECURITY SYSTEM</w:t>
-      </w:r>
-      <w:r>
-        <w:t>:</w:t>
-      </w:r>
-      <w:r>
-        <w:t xml:space="preserve"> </w:t>
-      </w:r>
-      <w:r>
-        <w:rPr>
-          <w:b/>
-          <w:bCs/>
-          <w:color w:val="FF0000"/>
-        </w:rPr>
-        <w:t xml:space="preserve">ANY </w:t>
-      </w:r>
-      <w:r>
-        <w:rPr>
-          <w:b/>
-          <w:bCs/>
-          <w:color w:val="FF0000"/>
-        </w:rPr>
-        <w:t xml:space="preserve">UNDULY </w:t>
-      </w:r>
-      <w:proofErr w:type="gramStart"/>
-      <w:r>
-        <w:rPr>
-          <w:b/>
-          <w:bCs/>
-          <w:color w:val="FF0000"/>
-        </w:rPr>
-        <w:t>PUNISHMENT</w:t>
-      </w:r>
-      <w:r>
-        <w:rPr>
-          <w:b/>
-          <w:bCs/>
-        </w:rPr>
-        <w:t>;</w:t>
-      </w:r>
-      <w:proofErr w:type="gramEnd"/>
-    </w:p>
-    <w:p>
-      <w:pPr>
-        <w:ind w:left="360"/>
-        <w:jc w:val="both"/>
-        <w:rPr>
-          <w:b/>
-          <w:bCs/>
-        </w:rPr>
-      </w:pPr>
-      <w:r>
-        <w:tab/>
-      </w:r>
-      <w:r>
-        <w:rPr>
-          <w:u w:val="single"/>
-        </w:rPr>
-        <w:t>PREVENTION SECURITY SYSTEM</w:t>
-      </w:r>
-      <w:r>
-        <w:t>:</w:t>
-      </w:r>
-      <w:r>
-        <w:t xml:space="preserve"> </w:t>
-      </w:r>
-      <w:r>
-        <w:rPr>
-          <w:b/>
-          <w:bCs/>
-          <w:color w:val="FF0000"/>
-        </w:rPr>
-        <w:t xml:space="preserve">ANY </w:t>
-      </w:r>
-      <w:r>
-        <w:rPr>
-          <w:b/>
-          <w:bCs/>
-          <w:color w:val="FF0000"/>
-        </w:rPr>
-        <w:t xml:space="preserve">UNDULY </w:t>
-      </w:r>
-      <w:proofErr w:type="gramStart"/>
-      <w:r>
-        <w:rPr>
-          <w:b/>
-          <w:bCs/>
-          <w:color w:val="FF0000"/>
-        </w:rPr>
         <w:t>SERVITUDE</w:t>
       </w:r>
       <w:r>
@@ -12881,7 +12998,6 @@
         </w:rPr>
       </w:pPr>
       <w:r>
-        <w:lastRenderedPageBreak/>
         <w:tab/>
       </w:r>
       <w:r>

</xml_diff>